<commit_message>
Sprint 1 and 2 delivered successfully
</commit_message>
<xml_diff>
--- a/Project Development Phase/Sprint 1/PNT2022TMID07016 - SPRINT 1.docx
+++ b/Project Development Phase/Sprint 1/PNT2022TMID07016 - SPRINT 1.docx
@@ -1964,6 +1964,20 @@
         <w:pStyle w:val="BodyText"/>
         <w:spacing w:before="101" w:line="264" w:lineRule="auto"/>
         <w:ind w:left="1035" w:right="829" w:hanging="10"/>
+        <w:jc w:val="center"/>
+        <w:rPr>
+          <w:rFonts w:ascii="Bookman Old Style" w:hAnsi="Bookman Old Style"/>
+          <w:sz w:val="22"/>
+          <w:szCs w:val="22"/>
+        </w:rPr>
+      </w:pPr>
+    </w:p>
+    <w:p>
+      <w:pPr>
+        <w:pStyle w:val="BodyText"/>
+        <w:spacing w:before="101" w:line="264" w:lineRule="auto"/>
+        <w:ind w:left="1035" w:right="829" w:hanging="10"/>
+        <w:jc w:val="center"/>
         <w:rPr>
           <w:rFonts w:ascii="Bookman Old Style" w:hAnsi="Bookman Old Style"/>
           <w:sz w:val="22"/>
@@ -1978,18 +1992,10 @@
           <w:szCs w:val="22"/>
         </w:rPr>
         <w:drawing>
-          <wp:anchor distT="0" distB="0" distL="0" distR="0" simplePos="0" relativeHeight="251668992" behindDoc="0" locked="0" layoutInCell="1" allowOverlap="1" wp14:anchorId="7AB30925" wp14:editId="135E5CC8">
-            <wp:simplePos x="0" y="0"/>
-            <wp:positionH relativeFrom="page">
-              <wp:posOffset>2120900</wp:posOffset>
-            </wp:positionH>
-            <wp:positionV relativeFrom="paragraph">
-              <wp:posOffset>247650</wp:posOffset>
-            </wp:positionV>
-            <wp:extent cx="3276600" cy="2578100"/>
-            <wp:effectExtent l="0" t="0" r="0" b="0"/>
-            <wp:wrapTopAndBottom/>
-            <wp:docPr id="1" name="image1.jpeg"/>
+          <wp:inline distT="0" distB="0" distL="0" distR="0" wp14:anchorId="123AFFE7" wp14:editId="2C060533">
+            <wp:extent cx="4274127" cy="2399227"/>
+            <wp:effectExtent l="0" t="0" r="0" b="1270"/>
+            <wp:docPr id="54" name="Picture 54"/>
             <wp:cNvGraphicFramePr>
               <a:graphicFrameLocks xmlns:a="http://schemas.openxmlformats.org/drawingml/2006/main" noChangeAspect="1"/>
             </wp:cNvGraphicFramePr>
@@ -1997,41 +2003,41 @@
               <a:graphicData uri="http://schemas.openxmlformats.org/drawingml/2006/picture">
                 <pic:pic xmlns:pic="http://schemas.openxmlformats.org/drawingml/2006/picture">
                   <pic:nvPicPr>
-                    <pic:cNvPr id="2" name="image1.jpeg"/>
-                    <pic:cNvPicPr/>
+                    <pic:cNvPr id="0" name="Picture 1"/>
+                    <pic:cNvPicPr>
+                      <a:picLocks noChangeAspect="1" noChangeArrowheads="1"/>
+                    </pic:cNvPicPr>
                   </pic:nvPicPr>
-                  <pic:blipFill rotWithShape="1">
-                    <a:blip r:embed="rId5" cstate="print"/>
-                    <a:srcRect l="11842" t="17331" r="20264" b="18702"/>
-                    <a:stretch/>
+                  <pic:blipFill>
+                    <a:blip r:embed="rId5">
+                      <a:extLst>
+                        <a:ext uri="{28A0092B-C50C-407E-A947-70E740481C1C}">
+                          <a14:useLocalDpi xmlns:a14="http://schemas.microsoft.com/office/drawing/2010/main" val="0"/>
+                        </a:ext>
+                      </a:extLst>
+                    </a:blip>
+                    <a:srcRect/>
+                    <a:stretch>
+                      <a:fillRect/>
+                    </a:stretch>
                   </pic:blipFill>
                   <pic:spPr bwMode="auto">
                     <a:xfrm>
                       <a:off x="0" y="0"/>
-                      <a:ext cx="3276600" cy="2578100"/>
+                      <a:ext cx="4299386" cy="2413406"/>
                     </a:xfrm>
                     <a:prstGeom prst="rect">
                       <a:avLst/>
                     </a:prstGeom>
+                    <a:noFill/>
                     <a:ln>
                       <a:noFill/>
                     </a:ln>
-                    <a:extLst>
-                      <a:ext uri="{53640926-AAD7-44D8-BBD7-CCE9431645EC}">
-                        <a14:shadowObscured xmlns:a14="http://schemas.microsoft.com/office/drawing/2010/main"/>
-                      </a:ext>
-                    </a:extLst>
                   </pic:spPr>
                 </pic:pic>
               </a:graphicData>
             </a:graphic>
-            <wp14:sizeRelH relativeFrom="margin">
-              <wp14:pctWidth>0</wp14:pctWidth>
-            </wp14:sizeRelH>
-            <wp14:sizeRelV relativeFrom="margin">
-              <wp14:pctHeight>0</wp14:pctHeight>
-            </wp14:sizeRelV>
-          </wp:anchor>
+          </wp:inline>
         </w:drawing>
       </w:r>
     </w:p>
@@ -2538,6 +2544,7 @@
       <w:r>
         <w:rPr>
           <w:rFonts w:ascii="Bookman Old Style" w:hAnsi="Bookman Old Style"/>
+          <w:noProof/>
           <w:sz w:val="8"/>
           <w:szCs w:val="22"/>
         </w:rPr>
@@ -3994,6 +4001,7 @@
       <w:r>
         <w:rPr>
           <w:rFonts w:ascii="Bookman Old Style" w:hAnsi="Bookman Old Style"/>
+          <w:noProof/>
           <w:sz w:val="22"/>
           <w:szCs w:val="22"/>
         </w:rPr>
@@ -4808,6 +4816,7 @@
       <w:r>
         <w:rPr>
           <w:rFonts w:ascii="Bookman Old Style" w:hAnsi="Bookman Old Style"/>
+          <w:noProof/>
           <w:sz w:val="16"/>
         </w:rPr>
         <w:drawing>
@@ -5323,6 +5332,7 @@
       <w:r>
         <w:rPr>
           <w:rFonts w:ascii="Bookman Old Style" w:hAnsi="Bookman Old Style"/>
+          <w:noProof/>
           <w:sz w:val="4"/>
           <w:szCs w:val="18"/>
         </w:rPr>

</xml_diff>